<commit_message>
Se actualizan documentos de versiones.
</commit_message>
<xml_diff>
--- a/202211_SISTRA2-VERSIONES.docx
+++ b/202211_SISTRA2-VERSIONES.docx
@@ -7410,15 +7410,7 @@
     <w:p/>
     <w:p>
       <w:r>
-        <w:t>ALTER TABLE STG_VERTRA ADD VTR_AUTMET VARCHAR2(50 CHAR) default '</w:t>
-      </w:r>
-      <w:proofErr w:type="gramStart"/>
-      <w:r>
-        <w:t>CER;PIN</w:t>
-      </w:r>
-      <w:proofErr w:type="gramEnd"/>
-      <w:r>
-        <w:t>;PER';</w:t>
+        <w:t>ALTER TABLE STG_VERTRA ADD VTR_AUTMET VARCHAR2(50 CHAR) default 'CER;PIN;PER';</w:t>
       </w:r>
     </w:p>
     <w:p>
@@ -8026,12 +8018,10 @@
         <w:t xml:space="preserve">Para instala esta versión ha de incluirse la siguiente propiedad en el fichero </w:t>
       </w:r>
       <w:proofErr w:type="spellStart"/>
-      <w:proofErr w:type="gramStart"/>
       <w:r>
         <w:t>sistramit.properties</w:t>
       </w:r>
       <w:proofErr w:type="spellEnd"/>
-      <w:proofErr w:type="gramEnd"/>
       <w:r>
         <w:t>:</w:t>
       </w:r>
@@ -13093,15 +13083,7 @@
         <w:ind w:left="360"/>
       </w:pPr>
       <w:r>
-        <w:t xml:space="preserve">#315 STT: Controlar </w:t>
-      </w:r>
-      <w:proofErr w:type="gramStart"/>
-      <w:r>
-        <w:t>la mida</w:t>
-      </w:r>
-      <w:proofErr w:type="gramEnd"/>
-      <w:r>
-        <w:t xml:space="preserve"> </w:t>
+        <w:t xml:space="preserve">#315 STT: Controlar la mida </w:t>
       </w:r>
       <w:proofErr w:type="spellStart"/>
       <w:r>
@@ -13891,15 +13873,7 @@
       </w:r>
       <w:proofErr w:type="spellEnd"/>
       <w:r>
-        <w:t xml:space="preserve"> controla los dominios que se utilizan en un trámite, para dejar la información actualizada. Y que no </w:t>
-      </w:r>
-      <w:proofErr w:type="gramStart"/>
-      <w:r>
-        <w:t>hayan</w:t>
-      </w:r>
-      <w:proofErr w:type="gramEnd"/>
-      <w:r>
-        <w:t xml:space="preserve"> problemas en la promoción ni validación. </w:t>
+        <w:t xml:space="preserve"> controla los dominios que se utilizan en un trámite, para dejar la información actualizada. Y que no hayan problemas en la promoción ni validación. </w:t>
       </w:r>
     </w:p>
     <w:p>
@@ -17310,15 +17284,7 @@
       </w:r>
       <w:proofErr w:type="spellEnd"/>
       <w:r>
-        <w:t xml:space="preserve"> global per a limitar </w:t>
-      </w:r>
-      <w:proofErr w:type="gramStart"/>
-      <w:r>
-        <w:t>la mida</w:t>
-      </w:r>
-      <w:proofErr w:type="gramEnd"/>
-      <w:r>
-        <w:t xml:space="preserve"> de cada </w:t>
+        <w:t xml:space="preserve"> global per a limitar la mida de cada </w:t>
       </w:r>
       <w:proofErr w:type="spellStart"/>
       <w:r>
@@ -17545,13 +17511,8 @@
       </w:r>
       <w:proofErr w:type="spellEnd"/>
       <w:r>
-        <w:t xml:space="preserve"> </w:t>
-      </w:r>
-      <w:proofErr w:type="gramStart"/>
-      <w:r>
-        <w:t>del camp data</w:t>
-      </w:r>
-      <w:proofErr w:type="gramEnd"/>
+        <w:t xml:space="preserve"> del camp data</w:t>
+      </w:r>
     </w:p>
     <w:p>
       <w:pPr>
@@ -20236,13 +20197,8 @@
       </w:r>
       <w:proofErr w:type="spellEnd"/>
       <w:r>
-        <w:t xml:space="preserve"> resuelve un error detectado al guardar una descripción de versión muy corta, que no se mostraba en la tabla de </w:t>
-      </w:r>
-      <w:proofErr w:type="gramStart"/>
-      <w:r>
-        <w:t>trámites..</w:t>
-      </w:r>
-      <w:proofErr w:type="gramEnd"/>
+        <w:t xml:space="preserve"> resuelve un error detectado al guardar una descripción de versión muy corta, que no se mostraba en la tabla de trámites..</w:t>
+      </w:r>
     </w:p>
     <w:p>
       <w:pPr>
@@ -20565,15 +20521,7 @@
       </w:r>
       <w:proofErr w:type="spellEnd"/>
       <w:r>
-        <w:t xml:space="preserve"> resuelve un error que hacía </w:t>
-      </w:r>
-      <w:proofErr w:type="gramStart"/>
-      <w:r>
-        <w:t>que</w:t>
-      </w:r>
-      <w:proofErr w:type="gramEnd"/>
-      <w:r>
-        <w:t xml:space="preserve"> al seleccionar todas las áreas, desapareciese la paginación.</w:t>
+        <w:t xml:space="preserve"> resuelve un error que hacía que al seleccionar todas las áreas, desapareciese la paginación.</w:t>
       </w:r>
     </w:p>
     <w:p>
@@ -22910,13 +22858,8 @@
       </w:r>
       <w:proofErr w:type="spellEnd"/>
       <w:r>
-        <w:t xml:space="preserve"> se limitan los campos que va a recibir RW3, para evitar posibles errores por </w:t>
-      </w:r>
-      <w:proofErr w:type="gramStart"/>
-      <w:r>
-        <w:t>desbordamiento..</w:t>
-      </w:r>
-      <w:proofErr w:type="gramEnd"/>
+        <w:t xml:space="preserve"> se limitan los campos que va a recibir RW3, para evitar posibles errores por desbordamiento..</w:t>
+      </w:r>
     </w:p>
     <w:p>
       <w:pPr>
@@ -26620,15 +26563,7 @@
       </w:r>
       <w:proofErr w:type="spellEnd"/>
       <w:r>
-        <w:t xml:space="preserve"> resuelve un problema que provocaba </w:t>
-      </w:r>
-      <w:proofErr w:type="gramStart"/>
-      <w:r>
-        <w:t>que</w:t>
-      </w:r>
-      <w:proofErr w:type="gramEnd"/>
-      <w:r>
-        <w:t xml:space="preserve"> tras editar un área, quedaban todas seleccionadas, en lugar de mantener seleccionada la </w:t>
+        <w:t xml:space="preserve"> resuelve un problema que provocaba que tras editar un área, quedaban todas seleccionadas, en lugar de mantener seleccionada la </w:t>
       </w:r>
       <w:proofErr w:type="spellStart"/>
       <w:r>
@@ -28169,13 +28104,8 @@
       </w:r>
       <w:proofErr w:type="spellEnd"/>
       <w:r>
-        <w:t xml:space="preserve"> corrige el orden de los trámites al seleccionar más de </w:t>
-      </w:r>
-      <w:proofErr w:type="gramStart"/>
-      <w:r>
-        <w:t>una área</w:t>
-      </w:r>
-      <w:proofErr w:type="gramEnd"/>
+        <w:t xml:space="preserve"> corrige el orden de los trámites al seleccionar más de una área</w:t>
+      </w:r>
     </w:p>
     <w:p>
       <w:pPr>
@@ -30327,67 +30257,125 @@
         <w:pStyle w:val="Prrafodelista"/>
         <w:numPr>
           <w:ilvl w:val="0"/>
-          <w:numId w:val="9"/>
-        </w:numPr>
-        <w:ind w:left="360"/>
+          <w:numId w:val="20"/>
+        </w:numPr>
+        <w:ind w:left="360"/>
+        <w:rPr>
+          <w:lang w:val="ca-ES"/>
+        </w:rPr>
       </w:pPr>
       <w:bookmarkStart w:id="78" w:name="_Hlk118970367"/>
       <w:r>
-        <w:t xml:space="preserve">#644 </w:t>
-      </w:r>
-      <w:proofErr w:type="spellStart"/>
-      <w:r>
-        <w:t>Checkbox</w:t>
-      </w:r>
-      <w:proofErr w:type="spellEnd"/>
-      <w:r>
-        <w:t xml:space="preserve"> </w:t>
-      </w:r>
-      <w:proofErr w:type="spellStart"/>
-      <w:r>
-        <w:t>sense</w:t>
-      </w:r>
-      <w:proofErr w:type="spellEnd"/>
-      <w:r>
-        <w:t xml:space="preserve"> </w:t>
-      </w:r>
-      <w:r>
-        <w:t>memoria</w:t>
-      </w:r>
-    </w:p>
-    <w:p>
-      <w:pPr>
-        <w:pStyle w:val="Prrafodelista"/>
-        <w:ind w:left="360"/>
-      </w:pPr>
-      <w:r>
-        <w:t xml:space="preserve">Con esta </w:t>
-      </w:r>
-      <w:proofErr w:type="spellStart"/>
-      <w:r>
+        <w:rPr>
+          <w:lang w:val="ca-ES"/>
+        </w:rPr>
+        <w:t>#643 Taula de SR no es refresca</w:t>
+      </w:r>
+    </w:p>
+    <w:p>
+      <w:pPr>
+        <w:pStyle w:val="Prrafodelista"/>
+        <w:ind w:left="360"/>
+        <w:rPr>
+          <w:lang w:val="ca-ES"/>
+        </w:rPr>
+      </w:pPr>
+      <w:r>
+        <w:rPr>
+          <w:lang w:val="ca-ES"/>
+        </w:rPr>
+        <w:t xml:space="preserve">Esta </w:t>
+      </w:r>
+      <w:proofErr w:type="spellStart"/>
+      <w:r>
+        <w:rPr>
+          <w:lang w:val="ca-ES"/>
+        </w:rPr>
         <w:t>issue</w:t>
       </w:r>
       <w:proofErr w:type="spellEnd"/>
       <w:r>
-        <w:t xml:space="preserve"> se resuelve un problema que sucedía </w:t>
-      </w:r>
-      <w:r>
-        <w:t>al guardar la SR y desmarcar</w:t>
-      </w:r>
-      <w:r>
-        <w:t>se</w:t>
-      </w:r>
-      <w:r>
-        <w:t xml:space="preserve"> la casilla de “Sección activa”</w:t>
-      </w:r>
-      <w:r>
-        <w:t>.</w:t>
-      </w:r>
-    </w:p>
-    <w:p>
-      <w:pPr>
-        <w:pStyle w:val="Prrafodelista"/>
-        <w:ind w:left="360"/>
+        <w:rPr>
+          <w:lang w:val="ca-ES"/>
+        </w:rPr>
+        <w:t xml:space="preserve"> </w:t>
+      </w:r>
+      <w:proofErr w:type="spellStart"/>
+      <w:r>
+        <w:rPr>
+          <w:lang w:val="ca-ES"/>
+        </w:rPr>
+        <w:t>resuelve</w:t>
+      </w:r>
+      <w:proofErr w:type="spellEnd"/>
+      <w:r>
+        <w:rPr>
+          <w:lang w:val="ca-ES"/>
+        </w:rPr>
+        <w:t xml:space="preserve"> un problema que </w:t>
+      </w:r>
+      <w:proofErr w:type="spellStart"/>
+      <w:r>
+        <w:rPr>
+          <w:lang w:val="ca-ES"/>
+        </w:rPr>
+        <w:t>impedía</w:t>
+      </w:r>
+      <w:proofErr w:type="spellEnd"/>
+      <w:r>
+        <w:rPr>
+          <w:lang w:val="ca-ES"/>
+        </w:rPr>
+        <w:t xml:space="preserve"> que se </w:t>
+      </w:r>
+      <w:proofErr w:type="spellStart"/>
+      <w:r>
+        <w:rPr>
+          <w:lang w:val="ca-ES"/>
+        </w:rPr>
+        <w:t>refrescase</w:t>
+      </w:r>
+      <w:proofErr w:type="spellEnd"/>
+      <w:r>
+        <w:rPr>
+          <w:lang w:val="ca-ES"/>
+        </w:rPr>
+        <w:t xml:space="preserve"> la tabla de SR </w:t>
+      </w:r>
+      <w:proofErr w:type="spellStart"/>
+      <w:r>
+        <w:rPr>
+          <w:lang w:val="ca-ES"/>
+        </w:rPr>
+        <w:t>tr</w:t>
+      </w:r>
+      <w:r>
+        <w:rPr>
+          <w:lang w:val="ca-ES"/>
+        </w:rPr>
+        <w:t>a</w:t>
+      </w:r>
+      <w:r>
+        <w:rPr>
+          <w:lang w:val="ca-ES"/>
+        </w:rPr>
+        <w:t>s</w:t>
+      </w:r>
+      <w:proofErr w:type="spellEnd"/>
+      <w:r>
+        <w:rPr>
+          <w:lang w:val="ca-ES"/>
+        </w:rPr>
+        <w:t xml:space="preserve"> crear una.</w:t>
+      </w:r>
+    </w:p>
+    <w:p>
+      <w:pPr>
+        <w:pStyle w:val="Prrafodelista"/>
+        <w:ind w:left="360"/>
+        <w:rPr>
+          <w:lang w:val="ca-ES"/>
+        </w:rPr>
       </w:pPr>
     </w:p>
     <w:p>
@@ -30400,28 +30388,36 @@
         <w:ind w:left="360"/>
       </w:pPr>
       <w:r>
-        <w:t>#645</w:t>
-      </w:r>
-      <w:r>
-        <w:t xml:space="preserve"> </w:t>
-      </w:r>
-      <w:proofErr w:type="spellStart"/>
-      <w:r>
-        <w:t>Diàleg</w:t>
-      </w:r>
-      <w:proofErr w:type="spellEnd"/>
-      <w:r>
-        <w:t xml:space="preserve"> exportar SR no es tanca</w:t>
-      </w:r>
-    </w:p>
-    <w:p>
-      <w:pPr>
-        <w:pStyle w:val="Prrafodelista"/>
-        <w:ind w:left="360"/>
-      </w:pPr>
-      <w:bookmarkStart w:id="79" w:name="_Hlk118970489"/>
-      <w:r>
-        <w:t xml:space="preserve">Esta </w:t>
+        <w:lastRenderedPageBreak/>
+        <w:t xml:space="preserve">#644 </w:t>
+      </w:r>
+      <w:proofErr w:type="spellStart"/>
+      <w:r>
+        <w:t>Checkbox</w:t>
+      </w:r>
+      <w:proofErr w:type="spellEnd"/>
+      <w:r>
+        <w:t xml:space="preserve"> </w:t>
+      </w:r>
+      <w:proofErr w:type="spellStart"/>
+      <w:r>
+        <w:t>sense</w:t>
+      </w:r>
+      <w:proofErr w:type="spellEnd"/>
+      <w:r>
+        <w:t xml:space="preserve"> </w:t>
+      </w:r>
+      <w:r>
+        <w:t>memoria</w:t>
+      </w:r>
+    </w:p>
+    <w:p>
+      <w:pPr>
+        <w:pStyle w:val="Prrafodelista"/>
+        <w:ind w:left="360"/>
+      </w:pPr>
+      <w:r>
+        <w:t xml:space="preserve">Con esta </w:t>
       </w:r>
       <w:proofErr w:type="spellStart"/>
       <w:r>
@@ -30429,18 +30425,21 @@
       </w:r>
       <w:proofErr w:type="spellEnd"/>
       <w:r>
-        <w:t xml:space="preserve"> resuelve un problema que sucedía al intentar cerrar el </w:t>
-      </w:r>
-      <w:proofErr w:type="spellStart"/>
-      <w:r>
-        <w:t>dialog</w:t>
-      </w:r>
-      <w:proofErr w:type="spellEnd"/>
-      <w:r>
-        <w:t xml:space="preserve"> tras importar una SR.</w:t>
-      </w:r>
-    </w:p>
-    <w:bookmarkEnd w:id="79"/>
+        <w:t xml:space="preserve"> se resuelve un problema que sucedía </w:t>
+      </w:r>
+      <w:r>
+        <w:t>al guardar la SR y desmarcar</w:t>
+      </w:r>
+      <w:r>
+        <w:t>se</w:t>
+      </w:r>
+      <w:r>
+        <w:t xml:space="preserve"> la casilla de “Sección activa”</w:t>
+      </w:r>
+      <w:r>
+        <w:t>.</w:t>
+      </w:r>
+    </w:p>
     <w:p>
       <w:pPr>
         <w:pStyle w:val="Prrafodelista"/>
@@ -30457,38 +30456,26 @@
         <w:ind w:left="360"/>
       </w:pPr>
       <w:r>
-        <w:t xml:space="preserve">#648 </w:t>
-      </w:r>
-      <w:r>
-        <w:t xml:space="preserve">Minúscules </w:t>
-      </w:r>
-      <w:proofErr w:type="spellStart"/>
-      <w:r>
-        <w:t>als</w:t>
-      </w:r>
-      <w:proofErr w:type="spellEnd"/>
-      <w:r>
-        <w:t xml:space="preserve"> </w:t>
-      </w:r>
-      <w:proofErr w:type="spellStart"/>
-      <w:r>
-        <w:t>identificadors</w:t>
-      </w:r>
-      <w:proofErr w:type="spellEnd"/>
-      <w:r>
-        <w:t xml:space="preserve"> de </w:t>
-      </w:r>
-      <w:proofErr w:type="spellStart"/>
-      <w:r>
-        <w:t>camps</w:t>
-      </w:r>
-      <w:proofErr w:type="spellEnd"/>
-    </w:p>
-    <w:p>
-      <w:pPr>
-        <w:pStyle w:val="Prrafodelista"/>
-        <w:ind w:left="360"/>
-      </w:pPr>
+        <w:t>#645</w:t>
+      </w:r>
+      <w:r>
+        <w:t xml:space="preserve"> </w:t>
+      </w:r>
+      <w:proofErr w:type="spellStart"/>
+      <w:r>
+        <w:t>Diàleg</w:t>
+      </w:r>
+      <w:proofErr w:type="spellEnd"/>
+      <w:r>
+        <w:t xml:space="preserve"> exportar SR no es tanca</w:t>
+      </w:r>
+    </w:p>
+    <w:p>
+      <w:pPr>
+        <w:pStyle w:val="Prrafodelista"/>
+        <w:ind w:left="360"/>
+      </w:pPr>
+      <w:bookmarkStart w:id="79" w:name="_Hlk118970489"/>
       <w:r>
         <w:t xml:space="preserve">Esta </w:t>
       </w:r>
@@ -30498,9 +30485,18 @@
       </w:r>
       <w:proofErr w:type="spellEnd"/>
       <w:r>
-        <w:t xml:space="preserve"> resuelve un problema que permitía guardar minúsculas en un identificador de campo de SR.</w:t>
-      </w:r>
-    </w:p>
+        <w:t xml:space="preserve"> resuelve un problema que sucedía al intentar cerrar el </w:t>
+      </w:r>
+      <w:proofErr w:type="spellStart"/>
+      <w:r>
+        <w:t>dialog</w:t>
+      </w:r>
+      <w:proofErr w:type="spellEnd"/>
+      <w:r>
+        <w:t xml:space="preserve"> tras importar una SR.</w:t>
+      </w:r>
+    </w:p>
+    <w:bookmarkEnd w:id="79"/>
     <w:p>
       <w:pPr>
         <w:pStyle w:val="Prrafodelista"/>
@@ -30517,6 +30513,66 @@
         <w:ind w:left="360"/>
       </w:pPr>
       <w:r>
+        <w:t xml:space="preserve">#648 </w:t>
+      </w:r>
+      <w:r>
+        <w:t xml:space="preserve">Minúscules </w:t>
+      </w:r>
+      <w:proofErr w:type="spellStart"/>
+      <w:r>
+        <w:t>als</w:t>
+      </w:r>
+      <w:proofErr w:type="spellEnd"/>
+      <w:r>
+        <w:t xml:space="preserve"> </w:t>
+      </w:r>
+      <w:proofErr w:type="spellStart"/>
+      <w:r>
+        <w:t>identificadors</w:t>
+      </w:r>
+      <w:proofErr w:type="spellEnd"/>
+      <w:r>
+        <w:t xml:space="preserve"> de </w:t>
+      </w:r>
+      <w:proofErr w:type="spellStart"/>
+      <w:r>
+        <w:t>camps</w:t>
+      </w:r>
+      <w:proofErr w:type="spellEnd"/>
+    </w:p>
+    <w:p>
+      <w:pPr>
+        <w:pStyle w:val="Prrafodelista"/>
+        <w:ind w:left="360"/>
+      </w:pPr>
+      <w:r>
+        <w:t xml:space="preserve">Esta </w:t>
+      </w:r>
+      <w:proofErr w:type="spellStart"/>
+      <w:r>
+        <w:t>issue</w:t>
+      </w:r>
+      <w:proofErr w:type="spellEnd"/>
+      <w:r>
+        <w:t xml:space="preserve"> resuelve un problema que permitía guardar minúsculas en un identificador de campo de SR.</w:t>
+      </w:r>
+    </w:p>
+    <w:p>
+      <w:pPr>
+        <w:pStyle w:val="Prrafodelista"/>
+        <w:ind w:left="360"/>
+      </w:pPr>
+    </w:p>
+    <w:p>
+      <w:pPr>
+        <w:pStyle w:val="Prrafodelista"/>
+        <w:numPr>
+          <w:ilvl w:val="0"/>
+          <w:numId w:val="9"/>
+        </w:numPr>
+        <w:ind w:left="360"/>
+      </w:pPr>
+      <w:r>
         <w:t xml:space="preserve">#650 </w:t>
       </w:r>
       <w:r>
@@ -30552,13 +30608,8 @@
       </w:r>
       <w:proofErr w:type="spellEnd"/>
       <w:r>
-        <w:t xml:space="preserve"> si es referencien </w:t>
-      </w:r>
-      <w:proofErr w:type="gramStart"/>
-      <w:r>
-        <w:t>per script</w:t>
-      </w:r>
-      <w:proofErr w:type="gramEnd"/>
+        <w:t xml:space="preserve"> si es referencien per script</w:t>
+      </w:r>
     </w:p>
     <w:p>
       <w:pPr>
@@ -32842,6 +32893,18 @@
   </w:num>
   <w:num w:numId="19">
     <w:abstractNumId w:val="1"/>
+  </w:num>
+  <w:num w:numId="20">
+    <w:abstractNumId w:val="9"/>
+    <w:lvlOverride w:ilvl="0"/>
+    <w:lvlOverride w:ilvl="1"/>
+    <w:lvlOverride w:ilvl="2"/>
+    <w:lvlOverride w:ilvl="3"/>
+    <w:lvlOverride w:ilvl="4"/>
+    <w:lvlOverride w:ilvl="5"/>
+    <w:lvlOverride w:ilvl="6"/>
+    <w:lvlOverride w:ilvl="7"/>
+    <w:lvlOverride w:ilvl="8"/>
   </w:num>
 </w:numbering>
 </file>
@@ -34407,10 +34470,6 @@
 </file>
 
 <file path=customXml/item1.xml><?xml version="1.0" encoding="utf-8"?>
-<b:Sources xmlns:b="http://schemas.openxmlformats.org/officeDocument/2006/bibliography" xmlns="http://schemas.openxmlformats.org/officeDocument/2006/bibliography" SelectedStyle="\APA.XSL" StyleName="APA"/>
-</file>
-
-<file path=customXml/item2.xml><?xml version="1.0" encoding="utf-8"?>
 <s:customData xmlns="http://www.wps.cn/officeDocument/2013/wpsCustomData" xmlns:s="http://www.wps.cn/officeDocument/2013/wpsCustomData">
   <customSectProps>
     <customSectPr/>
@@ -34420,18 +34479,22 @@
 </s:customData>
 </file>
 
+<file path=customXml/item2.xml><?xml version="1.0" encoding="utf-8"?>
+<b:Sources xmlns:b="http://schemas.openxmlformats.org/officeDocument/2006/bibliography" xmlns="http://schemas.openxmlformats.org/officeDocument/2006/bibliography" SelectedStyle="\APA.XSL" StyleName="APA"/>
+</file>
+
 <file path=customXml/itemProps1.xml><?xml version="1.0" encoding="utf-8"?>
+<ds:datastoreItem xmlns:ds="http://schemas.openxmlformats.org/officeDocument/2006/customXml" ds:itemID="{B1977F7D-205B-4081-913C-38D41E755F92}">
+  <ds:schemaRefs>
+    <ds:schemaRef ds:uri="http://www.wps.cn/officeDocument/2013/wpsCustomData"/>
+  </ds:schemaRefs>
+</ds:datastoreItem>
+</file>
+
+<file path=customXml/itemProps2.xml><?xml version="1.0" encoding="utf-8"?>
 <ds:datastoreItem xmlns:ds="http://schemas.openxmlformats.org/officeDocument/2006/customXml" ds:itemID="{FB80DA95-0F61-4087-9B4A-3A18D254964B}">
   <ds:schemaRefs>
     <ds:schemaRef ds:uri="http://schemas.openxmlformats.org/officeDocument/2006/bibliography"/>
   </ds:schemaRefs>
 </ds:datastoreItem>
-</file>
-
-<file path=customXml/itemProps2.xml><?xml version="1.0" encoding="utf-8"?>
-<ds:datastoreItem xmlns:ds="http://schemas.openxmlformats.org/officeDocument/2006/customXml" ds:itemID="{B1977F7D-205B-4081-913C-38D41E755F92}">
-  <ds:schemaRefs>
-    <ds:schemaRef ds:uri="http://www.wps.cn/officeDocument/2013/wpsCustomData"/>
-  </ds:schemaRefs>
-</ds:datastoreItem>
 </file>
</xml_diff>

<commit_message>
FIX: #653, #654 (34131)
</commit_message>
<xml_diff>
--- a/202211_SISTRA2-VERSIONES.docx
+++ b/202211_SISTRA2-VERSIONES.docx
@@ -26,7 +26,6 @@
           <w:sz w:val="28"/>
           <w:lang w:val="pt-BR"/>
         </w:rPr>
-        <w:lastRenderedPageBreak/>
         <w:t>HOJA DE CONTROL DE DOCUMENTO</w:t>
       </w:r>
     </w:p>
@@ -482,7 +481,23 @@
                 <w:rFonts w:ascii="Arial Narrow" w:hAnsi="Arial Narrow"/>
                 <w:sz w:val="16"/>
               </w:rPr>
-              <w:t>Fecha: Abril 2021</w:t>
+              <w:t xml:space="preserve">Fecha: </w:t>
+            </w:r>
+            <w:proofErr w:type="gramStart"/>
+            <w:r>
+              <w:rPr>
+                <w:rFonts w:ascii="Arial Narrow" w:hAnsi="Arial Narrow"/>
+                <w:sz w:val="16"/>
+              </w:rPr>
+              <w:t>Abril</w:t>
+            </w:r>
+            <w:proofErr w:type="gramEnd"/>
+            <w:r>
+              <w:rPr>
+                <w:rFonts w:ascii="Arial Narrow" w:hAnsi="Arial Narrow"/>
+                <w:sz w:val="16"/>
+              </w:rPr>
+              <w:t xml:space="preserve"> 2021</w:t>
             </w:r>
           </w:p>
         </w:tc>
@@ -3692,7 +3707,6 @@
         <w:pageBreakBefore/>
       </w:pPr>
       <w:r>
-        <w:lastRenderedPageBreak/>
         <w:t>INDICE</w:t>
       </w:r>
     </w:p>
@@ -3832,7 +3846,7 @@
                 <w:noProof/>
                 <w:webHidden/>
               </w:rPr>
-              <w:t>5</w:t>
+              <w:t>1</w:t>
             </w:r>
             <w:r>
               <w:rPr>
@@ -3926,7 +3940,7 @@
                 <w:noProof/>
                 <w:webHidden/>
               </w:rPr>
-              <w:t>6</w:t>
+              <w:t>1</w:t>
             </w:r>
             <w:r>
               <w:rPr>
@@ -3999,7 +4013,7 @@
                 <w:noProof/>
                 <w:webHidden/>
               </w:rPr>
-              <w:t>6</w:t>
+              <w:t>1</w:t>
             </w:r>
             <w:r>
               <w:rPr>
@@ -4072,7 +4086,7 @@
                 <w:noProof/>
                 <w:webHidden/>
               </w:rPr>
-              <w:t>6</w:t>
+              <w:t>1</w:t>
             </w:r>
             <w:r>
               <w:rPr>
@@ -4145,7 +4159,7 @@
                 <w:noProof/>
                 <w:webHidden/>
               </w:rPr>
-              <w:t>7</w:t>
+              <w:t>1</w:t>
             </w:r>
             <w:r>
               <w:rPr>
@@ -4218,7 +4232,7 @@
                 <w:noProof/>
                 <w:webHidden/>
               </w:rPr>
-              <w:t>7</w:t>
+              <w:t>1</w:t>
             </w:r>
             <w:r>
               <w:rPr>
@@ -4291,7 +4305,7 @@
                 <w:noProof/>
                 <w:webHidden/>
               </w:rPr>
-              <w:t>8</w:t>
+              <w:t>1</w:t>
             </w:r>
             <w:r>
               <w:rPr>
@@ -4364,7 +4378,7 @@
                 <w:noProof/>
                 <w:webHidden/>
               </w:rPr>
-              <w:t>8</w:t>
+              <w:t>1</w:t>
             </w:r>
             <w:r>
               <w:rPr>
@@ -4437,7 +4451,7 @@
                 <w:noProof/>
                 <w:webHidden/>
               </w:rPr>
-              <w:t>9</w:t>
+              <w:t>1</w:t>
             </w:r>
             <w:r>
               <w:rPr>
@@ -4510,7 +4524,7 @@
                 <w:noProof/>
                 <w:webHidden/>
               </w:rPr>
-              <w:t>9</w:t>
+              <w:t>1</w:t>
             </w:r>
             <w:r>
               <w:rPr>
@@ -4583,7 +4597,7 @@
                 <w:noProof/>
                 <w:webHidden/>
               </w:rPr>
-              <w:t>11</w:t>
+              <w:t>1</w:t>
             </w:r>
             <w:r>
               <w:rPr>
@@ -4656,7 +4670,7 @@
                 <w:noProof/>
                 <w:webHidden/>
               </w:rPr>
-              <w:t>11</w:t>
+              <w:t>1</w:t>
             </w:r>
             <w:r>
               <w:rPr>
@@ -4729,7 +4743,7 @@
                 <w:noProof/>
                 <w:webHidden/>
               </w:rPr>
-              <w:t>12</w:t>
+              <w:t>1</w:t>
             </w:r>
             <w:r>
               <w:rPr>
@@ -4802,7 +4816,7 @@
                 <w:noProof/>
                 <w:webHidden/>
               </w:rPr>
-              <w:t>12</w:t>
+              <w:t>1</w:t>
             </w:r>
             <w:r>
               <w:rPr>
@@ -4875,7 +4889,7 @@
                 <w:noProof/>
                 <w:webHidden/>
               </w:rPr>
-              <w:t>13</w:t>
+              <w:t>1</w:t>
             </w:r>
             <w:r>
               <w:rPr>
@@ -4948,7 +4962,7 @@
                 <w:noProof/>
                 <w:webHidden/>
               </w:rPr>
-              <w:t>13</w:t>
+              <w:t>1</w:t>
             </w:r>
             <w:r>
               <w:rPr>
@@ -5021,7 +5035,7 @@
                 <w:noProof/>
                 <w:webHidden/>
               </w:rPr>
-              <w:t>14</w:t>
+              <w:t>1</w:t>
             </w:r>
             <w:r>
               <w:rPr>
@@ -5094,7 +5108,7 @@
                 <w:noProof/>
                 <w:webHidden/>
               </w:rPr>
-              <w:t>14</w:t>
+              <w:t>1</w:t>
             </w:r>
             <w:r>
               <w:rPr>
@@ -5167,7 +5181,7 @@
                 <w:noProof/>
                 <w:webHidden/>
               </w:rPr>
-              <w:t>15</w:t>
+              <w:t>1</w:t>
             </w:r>
             <w:r>
               <w:rPr>
@@ -5240,7 +5254,7 @@
                 <w:noProof/>
                 <w:webHidden/>
               </w:rPr>
-              <w:t>15</w:t>
+              <w:t>1</w:t>
             </w:r>
             <w:r>
               <w:rPr>
@@ -5313,7 +5327,7 @@
                 <w:noProof/>
                 <w:webHidden/>
               </w:rPr>
-              <w:t>17</w:t>
+              <w:t>1</w:t>
             </w:r>
             <w:r>
               <w:rPr>
@@ -5386,7 +5400,7 @@
                 <w:noProof/>
                 <w:webHidden/>
               </w:rPr>
-              <w:t>21</w:t>
+              <w:t>1</w:t>
             </w:r>
             <w:r>
               <w:rPr>
@@ -5459,7 +5473,7 @@
                 <w:noProof/>
                 <w:webHidden/>
               </w:rPr>
-              <w:t>24</w:t>
+              <w:t>1</w:t>
             </w:r>
             <w:r>
               <w:rPr>
@@ -5532,7 +5546,7 @@
                 <w:noProof/>
                 <w:webHidden/>
               </w:rPr>
-              <w:t>24</w:t>
+              <w:t>1</w:t>
             </w:r>
             <w:r>
               <w:rPr>
@@ -5605,7 +5619,7 @@
                 <w:noProof/>
                 <w:webHidden/>
               </w:rPr>
-              <w:t>24</w:t>
+              <w:t>1</w:t>
             </w:r>
             <w:r>
               <w:rPr>
@@ -5678,7 +5692,7 @@
                 <w:noProof/>
                 <w:webHidden/>
               </w:rPr>
-              <w:t>26</w:t>
+              <w:t>1</w:t>
             </w:r>
             <w:r>
               <w:rPr>
@@ -5751,7 +5765,7 @@
                 <w:noProof/>
                 <w:webHidden/>
               </w:rPr>
-              <w:t>28</w:t>
+              <w:t>1</w:t>
             </w:r>
             <w:r>
               <w:rPr>
@@ -5824,7 +5838,7 @@
                 <w:noProof/>
                 <w:webHidden/>
               </w:rPr>
-              <w:t>28</w:t>
+              <w:t>1</w:t>
             </w:r>
             <w:r>
               <w:rPr>
@@ -5897,7 +5911,7 @@
                 <w:noProof/>
                 <w:webHidden/>
               </w:rPr>
-              <w:t>28</w:t>
+              <w:t>1</w:t>
             </w:r>
             <w:r>
               <w:rPr>
@@ -5970,7 +5984,7 @@
                 <w:noProof/>
                 <w:webHidden/>
               </w:rPr>
-              <w:t>28</w:t>
+              <w:t>1</w:t>
             </w:r>
             <w:r>
               <w:rPr>
@@ -6043,7 +6057,7 @@
                 <w:noProof/>
                 <w:webHidden/>
               </w:rPr>
-              <w:t>30</w:t>
+              <w:t>1</w:t>
             </w:r>
             <w:r>
               <w:rPr>
@@ -6116,7 +6130,7 @@
                 <w:noProof/>
                 <w:webHidden/>
               </w:rPr>
-              <w:t>30</w:t>
+              <w:t>1</w:t>
             </w:r>
             <w:r>
               <w:rPr>
@@ -6189,7 +6203,7 @@
                 <w:noProof/>
                 <w:webHidden/>
               </w:rPr>
-              <w:t>30</w:t>
+              <w:t>1</w:t>
             </w:r>
             <w:r>
               <w:rPr>
@@ -6262,7 +6276,7 @@
                 <w:noProof/>
                 <w:webHidden/>
               </w:rPr>
-              <w:t>33</w:t>
+              <w:t>1</w:t>
             </w:r>
             <w:r>
               <w:rPr>
@@ -6335,7 +6349,7 @@
                 <w:noProof/>
                 <w:webHidden/>
               </w:rPr>
-              <w:t>35</w:t>
+              <w:t>1</w:t>
             </w:r>
             <w:r>
               <w:rPr>
@@ -6408,7 +6422,7 @@
                 <w:noProof/>
                 <w:webHidden/>
               </w:rPr>
-              <w:t>35</w:t>
+              <w:t>1</w:t>
             </w:r>
             <w:r>
               <w:rPr>
@@ -6481,7 +6495,7 @@
                 <w:noProof/>
                 <w:webHidden/>
               </w:rPr>
-              <w:t>35</w:t>
+              <w:t>1</w:t>
             </w:r>
             <w:r>
               <w:rPr>
@@ -6554,7 +6568,7 @@
                 <w:noProof/>
                 <w:webHidden/>
               </w:rPr>
-              <w:t>36</w:t>
+              <w:t>1</w:t>
             </w:r>
             <w:r>
               <w:rPr>
@@ -6627,7 +6641,7 @@
                 <w:noProof/>
                 <w:webHidden/>
               </w:rPr>
-              <w:t>39</w:t>
+              <w:t>1</w:t>
             </w:r>
             <w:r>
               <w:rPr>
@@ -6700,7 +6714,7 @@
                 <w:noProof/>
                 <w:webHidden/>
               </w:rPr>
-              <w:t>39</w:t>
+              <w:t>1</w:t>
             </w:r>
             <w:r>
               <w:rPr>
@@ -6773,7 +6787,7 @@
                 <w:noProof/>
                 <w:webHidden/>
               </w:rPr>
-              <w:t>39</w:t>
+              <w:t>1</w:t>
             </w:r>
             <w:r>
               <w:rPr>
@@ -6846,7 +6860,7 @@
                 <w:noProof/>
                 <w:webHidden/>
               </w:rPr>
-              <w:t>40</w:t>
+              <w:t>1</w:t>
             </w:r>
             <w:r>
               <w:rPr>
@@ -6919,7 +6933,7 @@
                 <w:noProof/>
                 <w:webHidden/>
               </w:rPr>
-              <w:t>42</w:t>
+              <w:t>1</w:t>
             </w:r>
             <w:r>
               <w:rPr>
@@ -6992,7 +7006,7 @@
                 <w:noProof/>
                 <w:webHidden/>
               </w:rPr>
-              <w:t>42</w:t>
+              <w:t>1</w:t>
             </w:r>
             <w:r>
               <w:rPr>
@@ -7065,7 +7079,7 @@
                 <w:noProof/>
                 <w:webHidden/>
               </w:rPr>
-              <w:t>42</w:t>
+              <w:t>1</w:t>
             </w:r>
             <w:r>
               <w:rPr>
@@ -7138,7 +7152,7 @@
                 <w:noProof/>
                 <w:webHidden/>
               </w:rPr>
-              <w:t>42</w:t>
+              <w:t>1</w:t>
             </w:r>
             <w:r>
               <w:rPr>
@@ -7194,7 +7208,6 @@
       <w:bookmarkStart w:id="1" w:name="_Toc92794995"/>
       <w:bookmarkStart w:id="2" w:name="_Toc117714720"/>
       <w:r>
-        <w:lastRenderedPageBreak/>
         <w:t>Introducción</w:t>
       </w:r>
       <w:bookmarkEnd w:id="0"/>
@@ -7410,7 +7423,15 @@
     <w:p/>
     <w:p>
       <w:r>
-        <w:t>ALTER TABLE STG_VERTRA ADD VTR_AUTMET VARCHAR2(50 CHAR) default 'CER;PIN;PER';</w:t>
+        <w:t>ALTER TABLE STG_VERTRA ADD VTR_AUTMET VARCHAR2(50 CHAR) default '</w:t>
+      </w:r>
+      <w:proofErr w:type="gramStart"/>
+      <w:r>
+        <w:t>CER;PIN</w:t>
+      </w:r>
+      <w:proofErr w:type="gramEnd"/>
+      <w:r>
+        <w:t>;PER';</w:t>
       </w:r>
     </w:p>
     <w:p>
@@ -7660,7 +7681,21 @@
         <w:rPr>
           <w:rFonts w:ascii="Consolas" w:hAnsi="Consolas"/>
         </w:rPr>
-        <w:t xml:space="preserve"> 'Ticket OTP del GFE';</w:t>
+        <w:t xml:space="preserve"> '</w:t>
+      </w:r>
+      <w:proofErr w:type="gramStart"/>
+      <w:r>
+        <w:rPr>
+          <w:rFonts w:ascii="Consolas" w:hAnsi="Consolas"/>
+        </w:rPr>
+        <w:t>Ticket</w:t>
+      </w:r>
+      <w:proofErr w:type="gramEnd"/>
+      <w:r>
+        <w:rPr>
+          <w:rFonts w:ascii="Consolas" w:hAnsi="Consolas"/>
+        </w:rPr>
+        <w:t xml:space="preserve"> OTP del GFE';</w:t>
       </w:r>
     </w:p>
     <w:p>
@@ -7780,7 +7815,6 @@
       <w:bookmarkStart w:id="14" w:name="_Toc92795110"/>
       <w:bookmarkStart w:id="15" w:name="_Toc117714724"/>
       <w:r>
-        <w:lastRenderedPageBreak/>
         <w:t>Versión 1.1.2 (11/01/2021)</w:t>
       </w:r>
       <w:bookmarkEnd w:id="12"/>
@@ -7877,15 +7911,7 @@
       </w:r>
       <w:proofErr w:type="spellEnd"/>
       <w:r>
-        <w:t xml:space="preserve"> ROLSAC (</w:t>
-      </w:r>
-      <w:proofErr w:type="spellStart"/>
-      <w:r>
-        <w:t>check</w:t>
-      </w:r>
-      <w:proofErr w:type="spellEnd"/>
-      <w:r>
-        <w:t xml:space="preserve"> "Simular </w:t>
+        <w:t xml:space="preserve"> ROLSAC (check "Simular </w:t>
       </w:r>
       <w:proofErr w:type="spellStart"/>
       <w:r>
@@ -7941,7 +7967,6 @@
       </w:pPr>
       <w:bookmarkStart w:id="20" w:name="_Toc117714726"/>
       <w:r>
-        <w:lastRenderedPageBreak/>
         <w:t>Versión 1.1.3 (25/01/2021)</w:t>
       </w:r>
       <w:bookmarkEnd w:id="17"/>
@@ -8018,10 +8043,12 @@
         <w:t xml:space="preserve">Para instala esta versión ha de incluirse la siguiente propiedad en el fichero </w:t>
       </w:r>
       <w:proofErr w:type="spellStart"/>
+      <w:proofErr w:type="gramStart"/>
       <w:r>
         <w:t>sistramit.properties</w:t>
       </w:r>
       <w:proofErr w:type="spellEnd"/>
+      <w:proofErr w:type="gramEnd"/>
       <w:r>
         <w:t>:</w:t>
       </w:r>
@@ -8138,7 +8165,6 @@
       <w:bookmarkStart w:id="24" w:name="_Toc92795000"/>
       <w:bookmarkStart w:id="25" w:name="_Toc117714728"/>
       <w:r>
-        <w:lastRenderedPageBreak/>
         <w:t>Versión 1.1.4 (20/03/2021)</w:t>
       </w:r>
       <w:bookmarkEnd w:id="23"/>
@@ -8558,7 +8584,6 @@
           <w:noProof/>
           <w:lang w:eastAsia="es-ES"/>
         </w:rPr>
-        <w:lastRenderedPageBreak/>
         <w:drawing>
           <wp:inline distT="0" distB="0" distL="0" distR="0" wp14:anchorId="7293F8DB" wp14:editId="31BEDC46">
             <wp:extent cx="3022600" cy="3092450"/>
@@ -8637,7 +8662,6 @@
       <w:bookmarkStart w:id="28" w:name="_Toc92795113"/>
       <w:bookmarkStart w:id="29" w:name="_Toc117714730"/>
       <w:r>
-        <w:lastRenderedPageBreak/>
         <w:t>Versión 1.1.5 (30/03/2021)</w:t>
       </w:r>
       <w:bookmarkEnd w:id="27"/>
@@ -8731,7 +8755,6 @@
       <w:bookmarkStart w:id="32" w:name="_Toc92795002"/>
       <w:bookmarkStart w:id="33" w:name="_Toc117714732"/>
       <w:r>
-        <w:lastRenderedPageBreak/>
         <w:t>Versión 1.1.6 (13/05/2021)</w:t>
       </w:r>
       <w:bookmarkEnd w:id="31"/>
@@ -8888,7 +8911,6 @@
       <w:bookmarkStart w:id="36" w:name="_Toc92795003"/>
       <w:bookmarkStart w:id="37" w:name="_Toc117714734"/>
       <w:r>
-        <w:lastRenderedPageBreak/>
         <w:t>Versión 1.1.7 (27/05/2021)</w:t>
       </w:r>
       <w:bookmarkEnd w:id="35"/>
@@ -9014,7 +9036,6 @@
       <w:bookmarkStart w:id="40" w:name="_Toc92795116"/>
       <w:bookmarkStart w:id="41" w:name="_Toc117714736"/>
       <w:r>
-        <w:lastRenderedPageBreak/>
         <w:t>Versión 1.1.8 (14/06/2021)</w:t>
       </w:r>
       <w:bookmarkEnd w:id="39"/>
@@ -9195,7 +9216,6 @@
       <w:bookmarkStart w:id="44" w:name="_Toc92795117"/>
       <w:bookmarkStart w:id="45" w:name="_Toc117714738"/>
       <w:r>
-        <w:lastRenderedPageBreak/>
         <w:t>Versión 1.2.0 (28/09/2021)</w:t>
       </w:r>
       <w:bookmarkEnd w:id="43"/>
@@ -10316,7 +10336,6 @@
         <w:ind w:left="360"/>
       </w:pPr>
       <w:r>
-        <w:lastRenderedPageBreak/>
         <w:t xml:space="preserve">#224 </w:t>
       </w:r>
       <w:proofErr w:type="spellStart"/>
@@ -12258,7 +12277,6 @@
         <w:ind w:left="360"/>
       </w:pPr>
       <w:r>
-        <w:lastRenderedPageBreak/>
         <w:t xml:space="preserve">#267 STG: </w:t>
       </w:r>
       <w:proofErr w:type="spellStart"/>
@@ -12513,7 +12531,15 @@
       </w:r>
       <w:proofErr w:type="spellEnd"/>
       <w:r>
-        <w:t xml:space="preserve"> actualiza la ventana de ayuda para que explique el funcionamiento de la ventana y los temas a tener en cuenta en los scripts. </w:t>
+        <w:t xml:space="preserve"> actualiza la ventana de ayuda para que explique el funcionamiento de la ventana y los temas </w:t>
+      </w:r>
+      <w:proofErr w:type="gramStart"/>
+      <w:r>
+        <w:t>a</w:t>
+      </w:r>
+      <w:proofErr w:type="gramEnd"/>
+      <w:r>
+        <w:t xml:space="preserve"> tener en cuenta en los scripts. </w:t>
       </w:r>
     </w:p>
     <w:p>
@@ -12985,13 +13011,8 @@
       </w:r>
       <w:proofErr w:type="spellEnd"/>
       <w:r>
-        <w:t xml:space="preserve"> de PRE/PRO. deshabilitar </w:t>
-      </w:r>
-      <w:proofErr w:type="spellStart"/>
-      <w:r>
-        <w:t>check</w:t>
-      </w:r>
-      <w:proofErr w:type="spellEnd"/>
+        <w:t xml:space="preserve"> de PRE/PRO. deshabilitar check</w:t>
+      </w:r>
     </w:p>
     <w:p>
       <w:pPr>
@@ -13083,7 +13104,15 @@
         <w:ind w:left="360"/>
       </w:pPr>
       <w:r>
-        <w:t xml:space="preserve">#315 STT: Controlar la mida </w:t>
+        <w:t xml:space="preserve">#315 STT: Controlar </w:t>
+      </w:r>
+      <w:proofErr w:type="gramStart"/>
+      <w:r>
+        <w:t>la mida</w:t>
+      </w:r>
+      <w:proofErr w:type="gramEnd"/>
+      <w:r>
+        <w:t xml:space="preserve"> </w:t>
       </w:r>
       <w:proofErr w:type="spellStart"/>
       <w:r>
@@ -13148,7 +13177,6 @@
         <w:ind w:left="360"/>
       </w:pPr>
       <w:r>
-        <w:lastRenderedPageBreak/>
         <w:t xml:space="preserve">#320 Enviar el </w:t>
       </w:r>
       <w:proofErr w:type="spellStart"/>
@@ -13873,7 +13901,15 @@
       </w:r>
       <w:proofErr w:type="spellEnd"/>
       <w:r>
-        <w:t xml:space="preserve"> controla los dominios que se utilizan en un trámite, para dejar la información actualizada. Y que no hayan problemas en la promoción ni validación. </w:t>
+        <w:t xml:space="preserve"> controla los dominios que se utilizan en un trámite, para dejar la información actualizada. Y que no </w:t>
+      </w:r>
+      <w:proofErr w:type="gramStart"/>
+      <w:r>
+        <w:t>hayan</w:t>
+      </w:r>
+      <w:proofErr w:type="gramEnd"/>
+      <w:r>
+        <w:t xml:space="preserve"> problemas en la promoción ni validación. </w:t>
       </w:r>
     </w:p>
     <w:p>
@@ -14216,7 +14252,6 @@
         <w:ind w:left="360"/>
       </w:pPr>
       <w:r>
-        <w:lastRenderedPageBreak/>
         <w:t xml:space="preserve">#340 Exigir </w:t>
       </w:r>
       <w:proofErr w:type="spellStart"/>
@@ -15072,15 +15107,7 @@
       </w:r>
       <w:proofErr w:type="spellEnd"/>
       <w:r>
-        <w:t xml:space="preserve"> </w:t>
-      </w:r>
-      <w:proofErr w:type="spellStart"/>
-      <w:r>
-        <w:t>check</w:t>
-      </w:r>
-      <w:proofErr w:type="spellEnd"/>
-      <w:r>
-        <w:t xml:space="preserve"> de </w:t>
+        <w:t xml:space="preserve"> check de </w:t>
       </w:r>
       <w:proofErr w:type="spellStart"/>
       <w:r>
@@ -15134,15 +15161,7 @@
       </w:r>
       <w:proofErr w:type="spellEnd"/>
       <w:r>
-        <w:t xml:space="preserve"> oculta el </w:t>
-      </w:r>
-      <w:proofErr w:type="spellStart"/>
-      <w:r>
-        <w:t>check</w:t>
-      </w:r>
-      <w:proofErr w:type="spellEnd"/>
-      <w:r>
-        <w:t xml:space="preserve"> si eres administrador de entidad.</w:t>
+        <w:t xml:space="preserve"> oculta el check si eres administrador de entidad.</w:t>
       </w:r>
     </w:p>
     <w:p>
@@ -15215,7 +15234,6 @@
         <w:ind w:left="360"/>
       </w:pPr>
       <w:r>
-        <w:lastRenderedPageBreak/>
         <w:t xml:space="preserve">Esta </w:t>
       </w:r>
       <w:proofErr w:type="spellStart"/>
@@ -15300,10 +15318,12 @@
         <w:t xml:space="preserve">, cuando se hace </w:t>
       </w:r>
       <w:proofErr w:type="spellStart"/>
+      <w:proofErr w:type="gramStart"/>
       <w:r>
         <w:t>click</w:t>
       </w:r>
       <w:proofErr w:type="spellEnd"/>
+      <w:proofErr w:type="gramEnd"/>
       <w:r>
         <w:t xml:space="preserve"> sobre un elemento de la miga de pan se actualiza la miga, el árbol y el contenido.</w:t>
       </w:r>
@@ -15335,10 +15355,12 @@
         <w:t xml:space="preserve"> doble </w:t>
       </w:r>
       <w:proofErr w:type="spellStart"/>
+      <w:proofErr w:type="gramStart"/>
       <w:r>
         <w:t>click</w:t>
       </w:r>
       <w:proofErr w:type="spellEnd"/>
+      <w:proofErr w:type="gramEnd"/>
       <w:r>
         <w:t xml:space="preserve"> </w:t>
       </w:r>
@@ -15392,10 +15414,12 @@
         <w:t xml:space="preserve"> permite acceder en modo consulta al hacer doble </w:t>
       </w:r>
       <w:proofErr w:type="spellStart"/>
+      <w:proofErr w:type="gramStart"/>
       <w:r>
         <w:t>click</w:t>
       </w:r>
       <w:proofErr w:type="spellEnd"/>
+      <w:proofErr w:type="gramEnd"/>
       <w:r>
         <w:t xml:space="preserve"> sobre un dominio.</w:t>
       </w:r>
@@ -15656,15 +15680,7 @@
       </w:r>
       <w:proofErr w:type="spellEnd"/>
       <w:r>
-        <w:t xml:space="preserve"> de </w:t>
-      </w:r>
-      <w:proofErr w:type="spellStart"/>
-      <w:r>
-        <w:t>check</w:t>
-      </w:r>
-      <w:proofErr w:type="spellEnd"/>
-      <w:r>
-        <w:t xml:space="preserve"> de </w:t>
+        <w:t xml:space="preserve"> de check de </w:t>
       </w:r>
       <w:proofErr w:type="spellStart"/>
       <w:r>
@@ -15710,15 +15726,7 @@
       </w:r>
       <w:proofErr w:type="spellEnd"/>
       <w:r>
-        <w:t xml:space="preserve"> permite guardar correctamente el estado del </w:t>
-      </w:r>
-      <w:proofErr w:type="spellStart"/>
-      <w:r>
-        <w:t>check</w:t>
-      </w:r>
-      <w:proofErr w:type="spellEnd"/>
-      <w:r>
-        <w:t xml:space="preserve"> de </w:t>
+        <w:t xml:space="preserve"> permite guardar correctamente el estado del check de </w:t>
       </w:r>
       <w:proofErr w:type="spellStart"/>
       <w:r>
@@ -16139,15 +16147,7 @@
         <w:ind w:left="360"/>
       </w:pPr>
       <w:r>
-        <w:t xml:space="preserve">#344 STG: No pendre SIMULAT si el </w:t>
-      </w:r>
-      <w:proofErr w:type="spellStart"/>
-      <w:r>
-        <w:t>Check</w:t>
-      </w:r>
-      <w:proofErr w:type="spellEnd"/>
-      <w:r>
-        <w:t xml:space="preserve"> </w:t>
+        <w:t xml:space="preserve">#344 STG: No pendre SIMULAT si el Check </w:t>
       </w:r>
       <w:proofErr w:type="spellStart"/>
       <w:r>
@@ -16169,7 +16169,6 @@
         <w:ind w:left="360"/>
       </w:pPr>
       <w:r>
-        <w:lastRenderedPageBreak/>
         <w:t xml:space="preserve">Esta </w:t>
       </w:r>
       <w:proofErr w:type="spellStart"/>
@@ -17044,7 +17043,6 @@
         <w:ind w:left="360"/>
       </w:pPr>
       <w:r>
-        <w:lastRenderedPageBreak/>
         <w:t xml:space="preserve">#411 Controlar </w:t>
       </w:r>
       <w:proofErr w:type="spellStart"/>
@@ -17193,7 +17191,6 @@
       <w:bookmarkStart w:id="50" w:name="_Toc92795118"/>
       <w:bookmarkStart w:id="51" w:name="_Toc117714742"/>
       <w:r>
-        <w:lastRenderedPageBreak/>
         <w:t>Versión 1.2.1 (09/12/2021)</w:t>
       </w:r>
       <w:bookmarkEnd w:id="49"/>
@@ -17284,7 +17281,15 @@
       </w:r>
       <w:proofErr w:type="spellEnd"/>
       <w:r>
-        <w:t xml:space="preserve"> global per a limitar la mida de cada </w:t>
+        <w:t xml:space="preserve"> global per a limitar </w:t>
+      </w:r>
+      <w:proofErr w:type="gramStart"/>
+      <w:r>
+        <w:t>la mida</w:t>
+      </w:r>
+      <w:proofErr w:type="gramEnd"/>
+      <w:r>
+        <w:t xml:space="preserve"> de cada </w:t>
       </w:r>
       <w:proofErr w:type="spellStart"/>
       <w:r>
@@ -17401,7 +17406,15 @@
       </w:r>
       <w:proofErr w:type="spellEnd"/>
       <w:r>
-        <w:t xml:space="preserve"> a PRE i PRO</w:t>
+        <w:t xml:space="preserve"> a </w:t>
+      </w:r>
+      <w:proofErr w:type="gramStart"/>
+      <w:r>
+        <w:t>PRE i</w:t>
+      </w:r>
+      <w:proofErr w:type="gramEnd"/>
+      <w:r>
+        <w:t xml:space="preserve"> PRO</w:t>
       </w:r>
     </w:p>
     <w:p>
@@ -17511,8 +17524,13 @@
       </w:r>
       <w:proofErr w:type="spellEnd"/>
       <w:r>
-        <w:t xml:space="preserve"> del camp data</w:t>
-      </w:r>
+        <w:t xml:space="preserve"> </w:t>
+      </w:r>
+      <w:proofErr w:type="gramStart"/>
+      <w:r>
+        <w:t>del camp data</w:t>
+      </w:r>
+      <w:proofErr w:type="gramEnd"/>
     </w:p>
     <w:p>
       <w:pPr>
@@ -17818,15 +17836,7 @@
       </w:r>
       <w:proofErr w:type="spellEnd"/>
       <w:r>
-        <w:t xml:space="preserve"> es desmarca el </w:t>
-      </w:r>
-      <w:proofErr w:type="spellStart"/>
-      <w:r>
-        <w:t>Check</w:t>
-      </w:r>
-      <w:proofErr w:type="spellEnd"/>
-      <w:r>
-        <w:t xml:space="preserve"> </w:t>
+        <w:t xml:space="preserve"> es desmarca el Check </w:t>
       </w:r>
       <w:proofErr w:type="spellStart"/>
       <w:r>
@@ -18807,7 +18817,6 @@
         <w:ind w:left="360"/>
       </w:pPr>
       <w:r>
-        <w:lastRenderedPageBreak/>
         <w:t xml:space="preserve">En esta </w:t>
       </w:r>
       <w:proofErr w:type="spellStart"/>
@@ -19202,15 +19211,7 @@
       </w:r>
       <w:proofErr w:type="spellEnd"/>
       <w:r>
-        <w:t xml:space="preserve"> </w:t>
-      </w:r>
-      <w:proofErr w:type="spellStart"/>
-      <w:r>
-        <w:t>check</w:t>
-      </w:r>
-      <w:proofErr w:type="spellEnd"/>
-      <w:r>
-        <w:t xml:space="preserve"> si no </w:t>
+        <w:t xml:space="preserve"> check si no </w:t>
       </w:r>
       <w:proofErr w:type="spellStart"/>
       <w:r>
@@ -19240,15 +19241,7 @@
       </w:r>
       <w:proofErr w:type="spellEnd"/>
       <w:r>
-        <w:t xml:space="preserve"> resuelve un problema que había al no introducir script de aviso en registro si está marcado el </w:t>
-      </w:r>
-      <w:proofErr w:type="spellStart"/>
-      <w:r>
-        <w:t>check</w:t>
-      </w:r>
-      <w:proofErr w:type="spellEnd"/>
-      <w:r>
-        <w:t>.</w:t>
+        <w:t xml:space="preserve"> resuelve un problema que había al no introducir script de aviso en registro si está marcado el check.</w:t>
       </w:r>
     </w:p>
     <w:p>
@@ -19576,7 +19569,6 @@
         <w:ind w:left="360"/>
       </w:pPr>
       <w:r>
-        <w:lastRenderedPageBreak/>
         <w:t xml:space="preserve">#438 </w:t>
       </w:r>
       <w:proofErr w:type="spellStart"/>
@@ -19676,7 +19668,6 @@
       <w:bookmarkStart w:id="56" w:name="_Toc92795007"/>
       <w:bookmarkStart w:id="57" w:name="_Toc117714746"/>
       <w:r>
-        <w:lastRenderedPageBreak/>
         <w:t>Versión 1.2.2 (12/12/2022)</w:t>
       </w:r>
       <w:bookmarkEnd w:id="55"/>
@@ -19751,7 +19742,15 @@
       </w:r>
       <w:proofErr w:type="spellEnd"/>
       <w:r>
-        <w:t xml:space="preserve"> logo per UA a Formatador </w:t>
+        <w:t xml:space="preserve"> logo </w:t>
+      </w:r>
+      <w:proofErr w:type="gramStart"/>
+      <w:r>
+        <w:t>per UA</w:t>
+      </w:r>
+      <w:proofErr w:type="gramEnd"/>
+      <w:r>
+        <w:t xml:space="preserve"> a Formatador </w:t>
       </w:r>
       <w:proofErr w:type="spellStart"/>
       <w:r>
@@ -20002,15 +20001,7 @@
         <w:ind w:left="360"/>
       </w:pPr>
       <w:r>
-        <w:t xml:space="preserve">#449 El </w:t>
-      </w:r>
-      <w:proofErr w:type="spellStart"/>
-      <w:r>
-        <w:t>check</w:t>
-      </w:r>
-      <w:proofErr w:type="spellEnd"/>
-      <w:r>
-        <w:t xml:space="preserve"> Valida </w:t>
+        <w:t xml:space="preserve">#449 El check Valida </w:t>
       </w:r>
       <w:proofErr w:type="spellStart"/>
       <w:r>
@@ -20056,15 +20047,7 @@
       </w:r>
       <w:proofErr w:type="spellEnd"/>
       <w:r>
-        <w:t xml:space="preserve"> añade un mensaje que indica que ese </w:t>
-      </w:r>
-      <w:proofErr w:type="spellStart"/>
-      <w:r>
-        <w:t>check</w:t>
-      </w:r>
-      <w:proofErr w:type="spellEnd"/>
-      <w:r>
-        <w:t xml:space="preserve"> no puede utilizarse al no estar implementada la funcionalidad.</w:t>
+        <w:t xml:space="preserve"> añade un mensaje que indica que ese check no puede utilizarse al no estar implementada la funcionalidad.</w:t>
       </w:r>
     </w:p>
     <w:p>
@@ -20197,8 +20180,13 @@
       </w:r>
       <w:proofErr w:type="spellEnd"/>
       <w:r>
-        <w:t xml:space="preserve"> resuelve un error detectado al guardar una descripción de versión muy corta, que no se mostraba en la tabla de trámites..</w:t>
-      </w:r>
+        <w:t xml:space="preserve"> resuelve un error detectado al guardar una descripción de versión muy corta, que no se mostraba en la tabla de </w:t>
+      </w:r>
+      <w:proofErr w:type="gramStart"/>
+      <w:r>
+        <w:t>trámites..</w:t>
+      </w:r>
+      <w:proofErr w:type="gramEnd"/>
     </w:p>
     <w:p>
       <w:pPr>
@@ -20402,7 +20390,6 @@
         <w:ind w:left="360"/>
       </w:pPr>
       <w:r>
-        <w:lastRenderedPageBreak/>
         <w:t xml:space="preserve">#447 </w:t>
       </w:r>
       <w:proofErr w:type="spellStart"/>
@@ -20521,7 +20508,15 @@
       </w:r>
       <w:proofErr w:type="spellEnd"/>
       <w:r>
-        <w:t xml:space="preserve"> resuelve un error que hacía que al seleccionar todas las áreas, desapareciese la paginación.</w:t>
+        <w:t xml:space="preserve"> resuelve un error que hacía </w:t>
+      </w:r>
+      <w:proofErr w:type="gramStart"/>
+      <w:r>
+        <w:t>que</w:t>
+      </w:r>
+      <w:proofErr w:type="gramEnd"/>
+      <w:r>
+        <w:t xml:space="preserve"> al seleccionar todas las áreas, desapareciese la paginación.</w:t>
       </w:r>
     </w:p>
     <w:p>
@@ -20862,15 +20857,7 @@
         <w:ind w:left="360"/>
       </w:pPr>
       <w:r>
-        <w:t xml:space="preserve">#496 </w:t>
-      </w:r>
-      <w:proofErr w:type="spellStart"/>
-      <w:r>
-        <w:t>check</w:t>
-      </w:r>
-      <w:proofErr w:type="spellEnd"/>
-      <w:r>
-        <w:t xml:space="preserve"> de </w:t>
+        <w:t xml:space="preserve">#496 check de </w:t>
       </w:r>
       <w:proofErr w:type="spellStart"/>
       <w:r>
@@ -20934,7 +20921,6 @@
       </w:pPr>
       <w:bookmarkStart w:id="61" w:name="_Toc117714750"/>
       <w:r>
-        <w:lastRenderedPageBreak/>
         <w:t>Versión 1.3.0 (10/05/2022)</w:t>
       </w:r>
       <w:bookmarkEnd w:id="61"/>
@@ -21393,8 +21379,13 @@
       </w:r>
       <w:proofErr w:type="spellEnd"/>
       <w:r>
-        <w:t xml:space="preserve"> per SAP</w:t>
-      </w:r>
+        <w:t xml:space="preserve"> </w:t>
+      </w:r>
+      <w:proofErr w:type="gramStart"/>
+      <w:r>
+        <w:t>per SAP</w:t>
+      </w:r>
+      <w:proofErr w:type="gramEnd"/>
     </w:p>
     <w:p>
       <w:pPr>
@@ -21596,7 +21587,15 @@
       </w:r>
       <w:proofErr w:type="spellEnd"/>
       <w:r>
-        <w:t xml:space="preserve"> es posible asociar un correo electrónico a cada área, de forma que el administrador de área del trámite del que el ciudadano reporta una incidencia, reciba directamente en su correo tal incidencia.</w:t>
+        <w:t xml:space="preserve"> es posible asociar un correo electrónico a cada área, de forma que el administrador de área del trámite del que el ciudadano reporta una </w:t>
+      </w:r>
+      <w:proofErr w:type="gramStart"/>
+      <w:r>
+        <w:t>incidencia,</w:t>
+      </w:r>
+      <w:proofErr w:type="gramEnd"/>
+      <w:r>
+        <w:t xml:space="preserve"> reciba directamente en su correo tal incidencia.</w:t>
       </w:r>
     </w:p>
     <w:p>
@@ -21692,7 +21691,6 @@
         <w:ind w:left="360"/>
       </w:pPr>
       <w:r>
-        <w:lastRenderedPageBreak/>
         <w:t xml:space="preserve">#188 STT: Pantalla de </w:t>
       </w:r>
       <w:proofErr w:type="spellStart"/>
@@ -22013,15 +22011,7 @@
       </w:r>
       <w:proofErr w:type="spellEnd"/>
       <w:r>
-        <w:t xml:space="preserve"> muestra un error durante la validación de un trámite, que permite identificar si se ha marcado el </w:t>
-      </w:r>
-      <w:proofErr w:type="spellStart"/>
-      <w:r>
-        <w:t>check</w:t>
-      </w:r>
-      <w:proofErr w:type="spellEnd"/>
-      <w:r>
-        <w:t xml:space="preserve"> "convertir a PDF", en un fichero que no pueda ser convertido.</w:t>
+        <w:t xml:space="preserve"> muestra un error durante la validación de un trámite, que permite identificar si se ha marcado el check "convertir a PDF", en un fichero que no pueda ser convertido.</w:t>
       </w:r>
     </w:p>
     <w:p>
@@ -22572,15 +22562,7 @@
       </w:r>
       <w:proofErr w:type="spellEnd"/>
       <w:r>
-        <w:t xml:space="preserve"> se recuerda el estado de este </w:t>
-      </w:r>
-      <w:proofErr w:type="spellStart"/>
-      <w:r>
-        <w:t>check</w:t>
-      </w:r>
-      <w:proofErr w:type="spellEnd"/>
-      <w:r>
-        <w:t xml:space="preserve"> tras aparecer otros </w:t>
+        <w:t xml:space="preserve"> se recuerda el estado de este check tras aparecer otros </w:t>
       </w:r>
       <w:proofErr w:type="spellStart"/>
       <w:r>
@@ -22729,7 +22711,6 @@
         <w:ind w:left="360"/>
       </w:pPr>
       <w:r>
-        <w:lastRenderedPageBreak/>
         <w:t xml:space="preserve">Esta </w:t>
       </w:r>
       <w:proofErr w:type="spellStart"/>
@@ -22915,13 +22896,18 @@
       </w:r>
       <w:proofErr w:type="spellEnd"/>
       <w:r>
-        <w:t xml:space="preserve"> se muestra un </w:t>
+        <w:t xml:space="preserve"> se muestra </w:t>
+      </w:r>
+      <w:proofErr w:type="gramStart"/>
+      <w:r>
+        <w:t xml:space="preserve">un </w:t>
       </w:r>
       <w:proofErr w:type="spellStart"/>
       <w:r>
         <w:t>warning</w:t>
       </w:r>
       <w:proofErr w:type="spellEnd"/>
+      <w:proofErr w:type="gramEnd"/>
       <w:r>
         <w:t xml:space="preserve"> cuando se valide un trámite y si existe una incongruencia entre la limitación de los anexos configurados a nivel global y a nivel del propio trámite.</w:t>
       </w:r>
@@ -23572,7 +23558,6 @@
         <w:ind w:left="360"/>
       </w:pPr>
       <w:r>
-        <w:lastRenderedPageBreak/>
         <w:t xml:space="preserve">Esta </w:t>
       </w:r>
       <w:proofErr w:type="spellStart"/>
@@ -24438,7 +24423,6 @@
         <w:ind w:left="360"/>
       </w:pPr>
       <w:r>
-        <w:lastRenderedPageBreak/>
         <w:t xml:space="preserve">Esta </w:t>
       </w:r>
       <w:proofErr w:type="spellStart"/>
@@ -24858,7 +24842,6 @@
       </w:pPr>
       <w:bookmarkStart w:id="65" w:name="_Toc117714754"/>
       <w:r>
-        <w:lastRenderedPageBreak/>
         <w:t>Versión 1.3.1 (04/07/2022)</w:t>
       </w:r>
       <w:bookmarkEnd w:id="65"/>
@@ -24950,15 +24933,7 @@
       </w:r>
       <w:proofErr w:type="spellEnd"/>
       <w:r>
-        <w:t xml:space="preserve"> de </w:t>
-      </w:r>
-      <w:proofErr w:type="spellStart"/>
-      <w:r>
-        <w:t>check</w:t>
-      </w:r>
-      <w:proofErr w:type="spellEnd"/>
-      <w:r>
-        <w:t xml:space="preserve"> que </w:t>
+        <w:t xml:space="preserve"> de check que </w:t>
       </w:r>
       <w:proofErr w:type="spellStart"/>
       <w:r>
@@ -25540,7 +25515,6 @@
         <w:ind w:left="360"/>
       </w:pPr>
       <w:r>
-        <w:lastRenderedPageBreak/>
         <w:t xml:space="preserve">#500 Combo recerca pantalla </w:t>
       </w:r>
       <w:proofErr w:type="spellStart"/>
@@ -25609,15 +25583,7 @@
         <w:ind w:left="360"/>
       </w:pPr>
       <w:r>
-        <w:t xml:space="preserve">#501 </w:t>
-      </w:r>
-      <w:proofErr w:type="spellStart"/>
-      <w:r>
-        <w:t>check</w:t>
-      </w:r>
-      <w:proofErr w:type="spellEnd"/>
-      <w:r>
-        <w:t xml:space="preserve"> </w:t>
+        <w:t xml:space="preserve">#501 check </w:t>
       </w:r>
       <w:proofErr w:type="spellStart"/>
       <w:r>
@@ -25647,15 +25613,7 @@
       </w:r>
       <w:proofErr w:type="spellEnd"/>
       <w:r>
-        <w:t xml:space="preserve"> restringe la edición del </w:t>
-      </w:r>
-      <w:proofErr w:type="spellStart"/>
-      <w:r>
-        <w:t>check</w:t>
-      </w:r>
-      <w:proofErr w:type="spellEnd"/>
-      <w:r>
-        <w:t xml:space="preserve"> “</w:t>
+        <w:t xml:space="preserve"> restringe la edición del check “</w:t>
       </w:r>
       <w:proofErr w:type="spellStart"/>
       <w:r>
@@ -26360,10 +26318,12 @@
         <w:t xml:space="preserve"> resuelve un problema que impedía mostrar las acciones permitidas asociadas al elemento que tiene el foco, hasta hacer </w:t>
       </w:r>
       <w:proofErr w:type="spellStart"/>
+      <w:proofErr w:type="gramStart"/>
       <w:r>
         <w:t>click</w:t>
       </w:r>
       <w:proofErr w:type="spellEnd"/>
+      <w:proofErr w:type="gramEnd"/>
       <w:r>
         <w:t xml:space="preserve"> de nuevo sobre ese elemento. </w:t>
       </w:r>
@@ -26392,15 +26352,7 @@
       </w:r>
       <w:proofErr w:type="spellEnd"/>
       <w:r>
-        <w:t xml:space="preserve"> Chrome no funciona </w:t>
-      </w:r>
-      <w:proofErr w:type="spellStart"/>
-      <w:r>
-        <w:t>check</w:t>
-      </w:r>
-      <w:proofErr w:type="spellEnd"/>
-      <w:r>
-        <w:t xml:space="preserve"> "</w:t>
+        <w:t xml:space="preserve"> Chrome no funciona check "</w:t>
       </w:r>
       <w:proofErr w:type="spellStart"/>
       <w:r>
@@ -26433,15 +26385,7 @@
       </w:r>
       <w:proofErr w:type="spellEnd"/>
       <w:r>
-        <w:t xml:space="preserve"> resuelve un problema que impedía el correcto funcionamiento del </w:t>
-      </w:r>
-      <w:proofErr w:type="spellStart"/>
-      <w:r>
-        <w:t>check</w:t>
-      </w:r>
-      <w:proofErr w:type="spellEnd"/>
-      <w:r>
-        <w:t xml:space="preserve"> para mostrar todas las áreas, en el navegador Chrome. </w:t>
+        <w:t xml:space="preserve"> resuelve un problema que impedía el correcto funcionamiento del check para mostrar todas las áreas, en el navegador Chrome. </w:t>
       </w:r>
     </w:p>
     <w:p>
@@ -26563,7 +26507,15 @@
       </w:r>
       <w:proofErr w:type="spellEnd"/>
       <w:r>
-        <w:t xml:space="preserve"> resuelve un problema que provocaba que tras editar un área, quedaban todas seleccionadas, en lugar de mantener seleccionada la </w:t>
+        <w:t xml:space="preserve"> resuelve un problema que provocaba </w:t>
+      </w:r>
+      <w:proofErr w:type="gramStart"/>
+      <w:r>
+        <w:t>que</w:t>
+      </w:r>
+      <w:proofErr w:type="gramEnd"/>
+      <w:r>
+        <w:t xml:space="preserve"> tras editar un área, quedaban todas seleccionadas, en lugar de mantener seleccionada la </w:t>
       </w:r>
       <w:proofErr w:type="spellStart"/>
       <w:r>
@@ -27152,15 +27104,7 @@
       </w:r>
       <w:proofErr w:type="spellEnd"/>
       <w:r>
-        <w:t xml:space="preserve"> resuelve un problema que generaba un error si se marcaba el </w:t>
-      </w:r>
-      <w:proofErr w:type="spellStart"/>
-      <w:r>
-        <w:t>check</w:t>
-      </w:r>
-      <w:proofErr w:type="spellEnd"/>
-      <w:r>
-        <w:t xml:space="preserve"> “Administrador de área” en la definición de las opciones del formulario de soporte. </w:t>
+        <w:t xml:space="preserve"> resuelve un problema que generaba un error si se marcaba el check “Administrador de área” en la definición de las opciones del formulario de soporte. </w:t>
       </w:r>
     </w:p>
     <w:p>
@@ -27252,7 +27196,6 @@
         <w:ind w:left="360"/>
       </w:pPr>
       <w:r>
-        <w:lastRenderedPageBreak/>
         <w:t xml:space="preserve">#581 No funciona importar </w:t>
       </w:r>
       <w:proofErr w:type="spellStart"/>
@@ -27450,7 +27393,6 @@
       </w:pPr>
       <w:bookmarkStart w:id="69" w:name="_Toc117714758"/>
       <w:r>
-        <w:lastRenderedPageBreak/>
         <w:t>Versión 1.3.2 (28/07/2022)</w:t>
       </w:r>
       <w:bookmarkEnd w:id="69"/>
@@ -28104,8 +28046,13 @@
       </w:r>
       <w:proofErr w:type="spellEnd"/>
       <w:r>
-        <w:t xml:space="preserve"> corrige el orden de los trámites al seleccionar más de una área</w:t>
-      </w:r>
+        <w:t xml:space="preserve"> corrige el orden de los trámites al seleccionar más de </w:t>
+      </w:r>
+      <w:proofErr w:type="gramStart"/>
+      <w:r>
+        <w:t>una área</w:t>
+      </w:r>
+      <w:proofErr w:type="gramEnd"/>
     </w:p>
     <w:p>
       <w:pPr>
@@ -29025,7 +28972,15 @@
       </w:r>
       <w:proofErr w:type="spellEnd"/>
       <w:r>
-        <w:t xml:space="preserve"> permite enviar los datos de representación de un ciudadano al solicitar un ticket en el API externa. </w:t>
+        <w:t xml:space="preserve"> permite enviar los datos de representación de un ciudadano al solicitar un </w:t>
+      </w:r>
+      <w:proofErr w:type="gramStart"/>
+      <w:r>
+        <w:t>ticket</w:t>
+      </w:r>
+      <w:proofErr w:type="gramEnd"/>
+      <w:r>
+        <w:t xml:space="preserve"> en el API externa. </w:t>
       </w:r>
     </w:p>
     <w:p>
@@ -29463,7 +29418,15 @@
         <w:ind w:left="360"/>
       </w:pPr>
       <w:r>
-        <w:t xml:space="preserve">613 La </w:t>
+        <w:t xml:space="preserve">613 </w:t>
+      </w:r>
+      <w:proofErr w:type="gramStart"/>
+      <w:r>
+        <w:t>La</w:t>
+      </w:r>
+      <w:proofErr w:type="gramEnd"/>
+      <w:r>
+        <w:t xml:space="preserve"> </w:t>
       </w:r>
       <w:proofErr w:type="spellStart"/>
       <w:r>
@@ -29550,7 +29513,6 @@
       </w:pPr>
       <w:bookmarkStart w:id="73" w:name="_Toc117714762"/>
       <w:r>
-        <w:lastRenderedPageBreak/>
         <w:t>Versión 1.4.0 (27/10/2022)</w:t>
       </w:r>
       <w:bookmarkEnd w:id="73"/>
@@ -30347,19 +30309,7 @@
         <w:rPr>
           <w:lang w:val="ca-ES"/>
         </w:rPr>
-        <w:t>tr</w:t>
-      </w:r>
-      <w:r>
-        <w:rPr>
-          <w:lang w:val="ca-ES"/>
-        </w:rPr>
-        <w:t>a</w:t>
-      </w:r>
-      <w:r>
-        <w:rPr>
-          <w:lang w:val="ca-ES"/>
-        </w:rPr>
-        <w:t>s</w:t>
+        <w:t>tras</w:t>
       </w:r>
       <w:proofErr w:type="spellEnd"/>
       <w:r>
@@ -30388,7 +30338,6 @@
         <w:ind w:left="360"/>
       </w:pPr>
       <w:r>
-        <w:lastRenderedPageBreak/>
         <w:t xml:space="preserve">#644 </w:t>
       </w:r>
       <w:proofErr w:type="spellStart"/>
@@ -30608,8 +30557,13 @@
       </w:r>
       <w:proofErr w:type="spellEnd"/>
       <w:r>
-        <w:t xml:space="preserve"> si es referencien per script</w:t>
-      </w:r>
+        <w:t xml:space="preserve"> si es referencien </w:t>
+      </w:r>
+      <w:proofErr w:type="gramStart"/>
+      <w:r>
+        <w:t>per script</w:t>
+      </w:r>
+      <w:proofErr w:type="gramEnd"/>
     </w:p>
     <w:p>
       <w:pPr>
@@ -30692,6 +30646,126 @@
         <w:t>multipágina</w:t>
       </w:r>
       <w:proofErr w:type="spellEnd"/>
+      <w:r>
+        <w:t>.</w:t>
+      </w:r>
+    </w:p>
+    <w:p>
+      <w:pPr>
+        <w:pStyle w:val="Prrafodelista"/>
+        <w:ind w:left="360"/>
+      </w:pPr>
+    </w:p>
+    <w:p>
+      <w:pPr>
+        <w:pStyle w:val="Prrafodelista"/>
+        <w:numPr>
+          <w:ilvl w:val="0"/>
+          <w:numId w:val="9"/>
+        </w:numPr>
+        <w:ind w:left="360"/>
+      </w:pPr>
+      <w:r>
+        <w:t xml:space="preserve">#654 </w:t>
+      </w:r>
+      <w:r>
+        <w:t xml:space="preserve">En </w:t>
+      </w:r>
+      <w:proofErr w:type="spellStart"/>
+      <w:r>
+        <w:t>canviar</w:t>
+      </w:r>
+      <w:proofErr w:type="spellEnd"/>
+      <w:r>
+        <w:t xml:space="preserve"> el </w:t>
+      </w:r>
+      <w:proofErr w:type="spellStart"/>
+      <w:r>
+        <w:t>nom</w:t>
+      </w:r>
+      <w:proofErr w:type="spellEnd"/>
+      <w:r>
+        <w:t xml:space="preserve"> </w:t>
+      </w:r>
+      <w:proofErr w:type="spellStart"/>
+      <w:r>
+        <w:t>d'un</w:t>
+      </w:r>
+      <w:proofErr w:type="spellEnd"/>
+      <w:r>
+        <w:t xml:space="preserve"> </w:t>
+      </w:r>
+      <w:proofErr w:type="spellStart"/>
+      <w:r>
+        <w:t>Domini</w:t>
+      </w:r>
+      <w:proofErr w:type="spellEnd"/>
+      <w:r>
+        <w:t xml:space="preserve"> </w:t>
+      </w:r>
+      <w:proofErr w:type="spellStart"/>
+      <w:r>
+        <w:t>surt</w:t>
+      </w:r>
+      <w:proofErr w:type="spellEnd"/>
+      <w:r>
+        <w:t xml:space="preserve"> un </w:t>
+      </w:r>
+      <w:proofErr w:type="spellStart"/>
+      <w:r>
+        <w:t>missatge</w:t>
+      </w:r>
+      <w:proofErr w:type="spellEnd"/>
+      <w:r>
+        <w:t xml:space="preserve"> </w:t>
+      </w:r>
+      <w:proofErr w:type="spellStart"/>
+      <w:r>
+        <w:t>amb</w:t>
+      </w:r>
+      <w:proofErr w:type="spellEnd"/>
+      <w:r>
+        <w:t xml:space="preserve"> </w:t>
+      </w:r>
+      <w:proofErr w:type="spellStart"/>
+      <w:r>
+        <w:t>l'idioma</w:t>
+      </w:r>
+      <w:proofErr w:type="spellEnd"/>
+      <w:r>
+        <w:t xml:space="preserve"> </w:t>
+      </w:r>
+      <w:proofErr w:type="spellStart"/>
+      <w:r>
+        <w:t>equivocat</w:t>
+      </w:r>
+      <w:proofErr w:type="spellEnd"/>
+    </w:p>
+    <w:p>
+      <w:pPr>
+        <w:pStyle w:val="Prrafodelista"/>
+        <w:ind w:left="360"/>
+      </w:pPr>
+      <w:r>
+        <w:t xml:space="preserve">Esta </w:t>
+      </w:r>
+      <w:proofErr w:type="spellStart"/>
+      <w:r>
+        <w:t>issue</w:t>
+      </w:r>
+      <w:proofErr w:type="spellEnd"/>
+      <w:r>
+        <w:t xml:space="preserve"> </w:t>
+      </w:r>
+      <w:r>
+        <w:t>elimina</w:t>
+      </w:r>
+      <w:r>
+        <w:t xml:space="preserve"> un mensaje </w:t>
+      </w:r>
+      <w:r>
+        <w:t>interno de desarrollo</w:t>
+      </w:r>
       <w:r>
         <w:t>.</w:t>
       </w:r>
@@ -31320,23 +31394,7 @@
         <w:color w:val="000080"/>
         <w:sz w:val="22"/>
       </w:rPr>
-      <w:t>SISTRA</w:t>
-    </w:r>
-    <w:r>
-      <w:rPr>
-        <w:b/>
-        <w:color w:val="000080"/>
-        <w:sz w:val="22"/>
-      </w:rPr>
-      <w:t>2</w:t>
-    </w:r>
-    <w:r>
-      <w:rPr>
-        <w:b/>
-        <w:color w:val="000080"/>
-        <w:sz w:val="22"/>
-      </w:rPr>
-      <w:t xml:space="preserve"> - VERSIONES</w:t>
+      <w:t>SISTRA - VERSIONES</w:t>
     </w:r>
     <w:r>
       <w:rPr>
@@ -32896,15 +32954,6 @@
   </w:num>
   <w:num w:numId="20">
     <w:abstractNumId w:val="9"/>
-    <w:lvlOverride w:ilvl="0"/>
-    <w:lvlOverride w:ilvl="1"/>
-    <w:lvlOverride w:ilvl="2"/>
-    <w:lvlOverride w:ilvl="3"/>
-    <w:lvlOverride w:ilvl="4"/>
-    <w:lvlOverride w:ilvl="5"/>
-    <w:lvlOverride w:ilvl="6"/>
-    <w:lvlOverride w:ilvl="7"/>
-    <w:lvlOverride w:ilvl="8"/>
   </w:num>
 </w:numbering>
 </file>
@@ -34470,6 +34519,10 @@
 </file>
 
 <file path=customXml/item1.xml><?xml version="1.0" encoding="utf-8"?>
+<b:Sources xmlns:b="http://schemas.openxmlformats.org/officeDocument/2006/bibliography" xmlns="http://schemas.openxmlformats.org/officeDocument/2006/bibliography" SelectedStyle="\APA.XSL" StyleName="APA"/>
+</file>
+
+<file path=customXml/item2.xml><?xml version="1.0" encoding="utf-8"?>
 <s:customData xmlns="http://www.wps.cn/officeDocument/2013/wpsCustomData" xmlns:s="http://www.wps.cn/officeDocument/2013/wpsCustomData">
   <customSectProps>
     <customSectPr/>
@@ -34479,22 +34532,18 @@
 </s:customData>
 </file>
 
-<file path=customXml/item2.xml><?xml version="1.0" encoding="utf-8"?>
-<b:Sources xmlns:b="http://schemas.openxmlformats.org/officeDocument/2006/bibliography" xmlns="http://schemas.openxmlformats.org/officeDocument/2006/bibliography" SelectedStyle="\APA.XSL" StyleName="APA"/>
+<file path=customXml/itemProps1.xml><?xml version="1.0" encoding="utf-8"?>
+<ds:datastoreItem xmlns:ds="http://schemas.openxmlformats.org/officeDocument/2006/customXml" ds:itemID="{FB80DA95-0F61-4087-9B4A-3A18D254964B}">
+  <ds:schemaRefs>
+    <ds:schemaRef ds:uri="http://schemas.openxmlformats.org/officeDocument/2006/bibliography"/>
+  </ds:schemaRefs>
+</ds:datastoreItem>
 </file>
 
-<file path=customXml/itemProps1.xml><?xml version="1.0" encoding="utf-8"?>
+<file path=customXml/itemProps2.xml><?xml version="1.0" encoding="utf-8"?>
 <ds:datastoreItem xmlns:ds="http://schemas.openxmlformats.org/officeDocument/2006/customXml" ds:itemID="{B1977F7D-205B-4081-913C-38D41E755F92}">
   <ds:schemaRefs>
     <ds:schemaRef ds:uri="http://www.wps.cn/officeDocument/2013/wpsCustomData"/>
   </ds:schemaRefs>
 </ds:datastoreItem>
-</file>
-
-<file path=customXml/itemProps2.xml><?xml version="1.0" encoding="utf-8"?>
-<ds:datastoreItem xmlns:ds="http://schemas.openxmlformats.org/officeDocument/2006/customXml" ds:itemID="{FB80DA95-0F61-4087-9B4A-3A18D254964B}">
-  <ds:schemaRefs>
-    <ds:schemaRef ds:uri="http://schemas.openxmlformats.org/officeDocument/2006/bibliography"/>
-  </ds:schemaRefs>
-</ds:datastoreItem>
 </file>
</xml_diff>